<commit_message>
Update Submission for Discussion Forum Unit 3.docx
</commit_message>
<xml_diff>
--- a/BSc Computer Science (40x Subjects R80000) 0%/1st Year (10x Subjects R20000) 25%/1st Term/CS1101 Programming Fundamentals/Week 3/Discussion Assignment/Submission for Discussion Forum Unit 3.docx
+++ b/BSc Computer Science (40x Subjects R80000) 0%/1st Year (10x Subjects R20000) 25%/1st Term/CS1101 Programming Fundamentals/Week 3/Discussion Assignment/Submission for Discussion Forum Unit 3.docx
@@ -17,10 +17,8 @@
           <w:sz w:val="24"/>
           <w:szCs w:val="24"/>
         </w:rPr>
-        <w:t>Describe the difference between a chained conditional and a nested conditional. Give your own example of each. Do not copy examples from the textbook.</w:t>
-      </w:r>
-      <w:bookmarkStart w:id="0" w:name="_GoBack"/>
-      <w:bookmarkEnd w:id="0"/>
+        <w:t>A chained conditional has instructions that follow one another subsequently (back to back on the same level) whereas a nested conditional goes down levels on each instruction, usually with the following instruction nested within the else statement of the first level and stepping in deeper from there.</w:t>
+      </w:r>
     </w:p>
     <w:p>
       <w:pPr>
@@ -31,6 +29,14 @@
           <w:szCs w:val="24"/>
         </w:rPr>
       </w:pPr>
+      <w:r>
+        <w:rPr>
+          <w:rFonts w:ascii="Times New Roman" w:hAnsi="Times New Roman" w:cs="Times New Roman"/>
+          <w:sz w:val="24"/>
+          <w:szCs w:val="24"/>
+        </w:rPr>
+        <w:t>An example of a chained conditional:</w:t>
+      </w:r>
     </w:p>
     <w:p>
       <w:pPr>
@@ -43,11 +49,329 @@
       </w:pPr>
       <w:r>
         <w:rPr>
-          <w:rFonts w:ascii="Times New Roman" w:hAnsi="Times New Roman" w:cs="Times New Roman"/>
-          <w:sz w:val="24"/>
-          <w:szCs w:val="24"/>
-        </w:rPr>
-        <w:t>Deeply nested conditionals can become difficult to read. Describe a strategy for avoiding nested conditionals. Give your own example of a nested conditional that can be modified to become a single conditional, and show the equivalent single conditional. Do not copy the example from the textbook.</w:t>
+          <w:noProof/>
+          <w:lang w:eastAsia="en-ZA"/>
+        </w:rPr>
+        <w:drawing>
+          <wp:inline distT="0" distB="0" distL="0" distR="0" wp14:anchorId="322C0544" wp14:editId="5DD2D938">
+            <wp:extent cx="5577457" cy="3582194"/>
+            <wp:effectExtent l="0" t="0" r="4445" b="0"/>
+            <wp:docPr id="1" name="Picture 1"/>
+            <wp:cNvGraphicFramePr>
+              <a:graphicFrameLocks xmlns:a="http://schemas.openxmlformats.org/drawingml/2006/main" noChangeAspect="1"/>
+            </wp:cNvGraphicFramePr>
+            <a:graphic xmlns:a="http://schemas.openxmlformats.org/drawingml/2006/main">
+              <a:graphicData uri="http://schemas.openxmlformats.org/drawingml/2006/picture">
+                <pic:pic xmlns:pic="http://schemas.openxmlformats.org/drawingml/2006/picture">
+                  <pic:nvPicPr>
+                    <pic:cNvPr id="0" name=""/>
+                    <pic:cNvPicPr/>
+                  </pic:nvPicPr>
+                  <pic:blipFill>
+                    <a:blip r:embed="rId5">
+                      <a:extLst>
+                        <a:ext uri="{28A0092B-C50C-407E-A947-70E740481C1C}">
+                          <a14:useLocalDpi xmlns:a14="http://schemas.microsoft.com/office/drawing/2010/main" val="0"/>
+                        </a:ext>
+                      </a:extLst>
+                    </a:blip>
+                    <a:stretch>
+                      <a:fillRect/>
+                    </a:stretch>
+                  </pic:blipFill>
+                  <pic:spPr>
+                    <a:xfrm>
+                      <a:off x="0" y="0"/>
+                      <a:ext cx="5577457" cy="3582194"/>
+                    </a:xfrm>
+                    <a:prstGeom prst="rect">
+                      <a:avLst/>
+                    </a:prstGeom>
+                  </pic:spPr>
+                </pic:pic>
+              </a:graphicData>
+            </a:graphic>
+          </wp:inline>
+        </w:drawing>
+      </w:r>
+    </w:p>
+    <w:p>
+      <w:pPr>
+        <w:spacing w:line="480" w:lineRule="auto"/>
+        <w:rPr>
+          <w:rFonts w:ascii="Times New Roman" w:hAnsi="Times New Roman" w:cs="Times New Roman"/>
+          <w:sz w:val="24"/>
+          <w:szCs w:val="24"/>
+        </w:rPr>
+      </w:pPr>
+      <w:r>
+        <w:rPr>
+          <w:rFonts w:ascii="Times New Roman" w:hAnsi="Times New Roman" w:cs="Times New Roman"/>
+          <w:sz w:val="24"/>
+          <w:szCs w:val="24"/>
+        </w:rPr>
+        <w:t>An example of a nested conditional:</w:t>
+      </w:r>
+    </w:p>
+    <w:p>
+      <w:pPr>
+        <w:spacing w:line="480" w:lineRule="auto"/>
+        <w:rPr>
+          <w:rFonts w:ascii="Times New Roman" w:hAnsi="Times New Roman" w:cs="Times New Roman"/>
+          <w:sz w:val="24"/>
+          <w:szCs w:val="24"/>
+        </w:rPr>
+      </w:pPr>
+      <w:r>
+        <w:rPr>
+          <w:noProof/>
+          <w:lang w:eastAsia="en-ZA"/>
+        </w:rPr>
+        <w:lastRenderedPageBreak/>
+        <w:drawing>
+          <wp:inline distT="0" distB="0" distL="0" distR="0" wp14:anchorId="0F962FA9" wp14:editId="0FAF1753">
+            <wp:extent cx="5575362" cy="3582194"/>
+            <wp:effectExtent l="0" t="0" r="6350" b="0"/>
+            <wp:docPr id="2" name="Picture 2"/>
+            <wp:cNvGraphicFramePr>
+              <a:graphicFrameLocks xmlns:a="http://schemas.openxmlformats.org/drawingml/2006/main" noChangeAspect="1"/>
+            </wp:cNvGraphicFramePr>
+            <a:graphic xmlns:a="http://schemas.openxmlformats.org/drawingml/2006/main">
+              <a:graphicData uri="http://schemas.openxmlformats.org/drawingml/2006/picture">
+                <pic:pic xmlns:pic="http://schemas.openxmlformats.org/drawingml/2006/picture">
+                  <pic:nvPicPr>
+                    <pic:cNvPr id="0" name=""/>
+                    <pic:cNvPicPr/>
+                  </pic:nvPicPr>
+                  <pic:blipFill>
+                    <a:blip r:embed="rId6">
+                      <a:extLst>
+                        <a:ext uri="{28A0092B-C50C-407E-A947-70E740481C1C}">
+                          <a14:useLocalDpi xmlns:a14="http://schemas.microsoft.com/office/drawing/2010/main" val="0"/>
+                        </a:ext>
+                      </a:extLst>
+                    </a:blip>
+                    <a:stretch>
+                      <a:fillRect/>
+                    </a:stretch>
+                  </pic:blipFill>
+                  <pic:spPr>
+                    <a:xfrm>
+                      <a:off x="0" y="0"/>
+                      <a:ext cx="5575362" cy="3582194"/>
+                    </a:xfrm>
+                    <a:prstGeom prst="rect">
+                      <a:avLst/>
+                    </a:prstGeom>
+                  </pic:spPr>
+                </pic:pic>
+              </a:graphicData>
+            </a:graphic>
+          </wp:inline>
+        </w:drawing>
+      </w:r>
+    </w:p>
+    <w:p>
+      <w:pPr>
+        <w:spacing w:line="480" w:lineRule="auto"/>
+        <w:rPr>
+          <w:rFonts w:ascii="Times New Roman" w:hAnsi="Times New Roman" w:cs="Times New Roman"/>
+          <w:sz w:val="24"/>
+          <w:szCs w:val="24"/>
+        </w:rPr>
+      </w:pPr>
+      <w:r>
+        <w:rPr>
+          <w:rFonts w:ascii="Times New Roman" w:hAnsi="Times New Roman" w:cs="Times New Roman"/>
+          <w:sz w:val="24"/>
+          <w:szCs w:val="24"/>
+        </w:rPr>
+        <w:t>My strategy for avoiding deeply nested conditionals is not to extend another if statement in an else statement and set it in one level deeper, but rather to follow it up with an else</w:t>
+      </w:r>
+      <w:r>
+        <w:rPr>
+          <w:rFonts w:ascii="Times New Roman" w:hAnsi="Times New Roman" w:cs="Times New Roman"/>
+          <w:sz w:val="24"/>
+          <w:szCs w:val="24"/>
+        </w:rPr>
+        <w:t xml:space="preserve"> </w:t>
+      </w:r>
+      <w:r>
+        <w:rPr>
+          <w:rFonts w:ascii="Times New Roman" w:hAnsi="Times New Roman" w:cs="Times New Roman"/>
+          <w:sz w:val="24"/>
+          <w:szCs w:val="24"/>
+        </w:rPr>
+        <w:t>if statement on the same level instead as this avoids nesting, as indicated in my example below:</w:t>
+      </w:r>
+    </w:p>
+    <w:p>
+      <w:pPr>
+        <w:spacing w:line="480" w:lineRule="auto"/>
+        <w:rPr>
+          <w:rFonts w:ascii="Times New Roman" w:hAnsi="Times New Roman" w:cs="Times New Roman"/>
+          <w:sz w:val="24"/>
+          <w:szCs w:val="24"/>
+        </w:rPr>
+      </w:pPr>
+      <w:r>
+        <w:rPr>
+          <w:rFonts w:ascii="Times New Roman" w:hAnsi="Times New Roman" w:cs="Times New Roman"/>
+          <w:sz w:val="24"/>
+          <w:szCs w:val="24"/>
+        </w:rPr>
+        <w:t>An example of a nested conditional:</w:t>
+      </w:r>
+    </w:p>
+    <w:p>
+      <w:pPr>
+        <w:spacing w:line="480" w:lineRule="auto"/>
+        <w:rPr>
+          <w:rFonts w:ascii="Times New Roman" w:hAnsi="Times New Roman" w:cs="Times New Roman"/>
+          <w:sz w:val="24"/>
+          <w:szCs w:val="24"/>
+        </w:rPr>
+      </w:pPr>
+      <w:r>
+        <w:rPr>
+          <w:noProof/>
+          <w:lang w:eastAsia="en-ZA"/>
+        </w:rPr>
+        <w:lastRenderedPageBreak/>
+        <w:drawing>
+          <wp:inline distT="0" distB="0" distL="0" distR="0" wp14:anchorId="5AB42650" wp14:editId="4C2EAC8B">
+            <wp:extent cx="5581558" cy="3582194"/>
+            <wp:effectExtent l="0" t="0" r="635" b="0"/>
+            <wp:docPr id="3" name="Picture 3"/>
+            <wp:cNvGraphicFramePr>
+              <a:graphicFrameLocks xmlns:a="http://schemas.openxmlformats.org/drawingml/2006/main" noChangeAspect="1"/>
+            </wp:cNvGraphicFramePr>
+            <a:graphic xmlns:a="http://schemas.openxmlformats.org/drawingml/2006/main">
+              <a:graphicData uri="http://schemas.openxmlformats.org/drawingml/2006/picture">
+                <pic:pic xmlns:pic="http://schemas.openxmlformats.org/drawingml/2006/picture">
+                  <pic:nvPicPr>
+                    <pic:cNvPr id="0" name=""/>
+                    <pic:cNvPicPr/>
+                  </pic:nvPicPr>
+                  <pic:blipFill>
+                    <a:blip r:embed="rId7">
+                      <a:extLst>
+                        <a:ext uri="{28A0092B-C50C-407E-A947-70E740481C1C}">
+                          <a14:useLocalDpi xmlns:a14="http://schemas.microsoft.com/office/drawing/2010/main" val="0"/>
+                        </a:ext>
+                      </a:extLst>
+                    </a:blip>
+                    <a:stretch>
+                      <a:fillRect/>
+                    </a:stretch>
+                  </pic:blipFill>
+                  <pic:spPr>
+                    <a:xfrm>
+                      <a:off x="0" y="0"/>
+                      <a:ext cx="5581558" cy="3582194"/>
+                    </a:xfrm>
+                    <a:prstGeom prst="rect">
+                      <a:avLst/>
+                    </a:prstGeom>
+                  </pic:spPr>
+                </pic:pic>
+              </a:graphicData>
+            </a:graphic>
+          </wp:inline>
+        </w:drawing>
+      </w:r>
+    </w:p>
+    <w:p>
+      <w:pPr>
+        <w:spacing w:line="480" w:lineRule="auto"/>
+        <w:rPr>
+          <w:rFonts w:ascii="Times New Roman" w:hAnsi="Times New Roman" w:cs="Times New Roman"/>
+          <w:sz w:val="24"/>
+          <w:szCs w:val="24"/>
+        </w:rPr>
+      </w:pPr>
+      <w:r>
+        <w:rPr>
+          <w:rFonts w:ascii="Times New Roman" w:hAnsi="Times New Roman" w:cs="Times New Roman"/>
+          <w:sz w:val="24"/>
+          <w:szCs w:val="24"/>
+        </w:rPr>
+        <w:t>How I modify it to a</w:t>
+      </w:r>
+      <w:r>
+        <w:rPr>
+          <w:rFonts w:ascii="Times New Roman" w:hAnsi="Times New Roman" w:cs="Times New Roman"/>
+          <w:sz w:val="24"/>
+          <w:szCs w:val="24"/>
+        </w:rPr>
+        <w:t xml:space="preserve"> single</w:t>
+      </w:r>
+      <w:bookmarkStart w:id="0" w:name="_GoBack"/>
+      <w:bookmarkEnd w:id="0"/>
+      <w:r>
+        <w:rPr>
+          <w:rFonts w:ascii="Times New Roman" w:hAnsi="Times New Roman" w:cs="Times New Roman"/>
+          <w:sz w:val="24"/>
+          <w:szCs w:val="24"/>
+        </w:rPr>
+        <w:t xml:space="preserve"> chained conditional:</w:t>
+      </w:r>
+    </w:p>
+    <w:p>
+      <w:pPr>
+        <w:spacing w:line="480" w:lineRule="auto"/>
+        <w:rPr>
+          <w:rFonts w:ascii="Times New Roman" w:hAnsi="Times New Roman" w:cs="Times New Roman"/>
+          <w:sz w:val="24"/>
+          <w:szCs w:val="24"/>
+        </w:rPr>
+      </w:pPr>
+      <w:r>
+        <w:rPr>
+          <w:noProof/>
+          <w:lang w:eastAsia="en-ZA"/>
+        </w:rPr>
+        <w:drawing>
+          <wp:inline distT="0" distB="0" distL="0" distR="0" wp14:anchorId="4CA4628F" wp14:editId="5965E383">
+            <wp:extent cx="5606506" cy="3582194"/>
+            <wp:effectExtent l="0" t="0" r="0" b="0"/>
+            <wp:docPr id="4" name="Picture 4"/>
+            <wp:cNvGraphicFramePr>
+              <a:graphicFrameLocks xmlns:a="http://schemas.openxmlformats.org/drawingml/2006/main" noChangeAspect="1"/>
+            </wp:cNvGraphicFramePr>
+            <a:graphic xmlns:a="http://schemas.openxmlformats.org/drawingml/2006/main">
+              <a:graphicData uri="http://schemas.openxmlformats.org/drawingml/2006/picture">
+                <pic:pic xmlns:pic="http://schemas.openxmlformats.org/drawingml/2006/picture">
+                  <pic:nvPicPr>
+                    <pic:cNvPr id="0" name=""/>
+                    <pic:cNvPicPr/>
+                  </pic:nvPicPr>
+                  <pic:blipFill>
+                    <a:blip r:embed="rId8">
+                      <a:extLst>
+                        <a:ext uri="{28A0092B-C50C-407E-A947-70E740481C1C}">
+                          <a14:useLocalDpi xmlns:a14="http://schemas.microsoft.com/office/drawing/2010/main" val="0"/>
+                        </a:ext>
+                      </a:extLst>
+                    </a:blip>
+                    <a:stretch>
+                      <a:fillRect/>
+                    </a:stretch>
+                  </pic:blipFill>
+                  <pic:spPr>
+                    <a:xfrm>
+                      <a:off x="0" y="0"/>
+                      <a:ext cx="5606506" cy="3582194"/>
+                    </a:xfrm>
+                    <a:prstGeom prst="rect">
+                      <a:avLst/>
+                    </a:prstGeom>
+                  </pic:spPr>
+                </pic:pic>
+              </a:graphicData>
+            </a:graphic>
+          </wp:inline>
+        </w:drawing>
       </w:r>
     </w:p>
     <w:sectPr>

</xml_diff>